<commit_message>
shortened pdf to fit onto 1 page
</commit_message>
<xml_diff>
--- a/docs/Testszenario_Spielleiter.docx
+++ b/docs/Testszenario_Spielleiter.docx
@@ -114,12 +114,7 @@
     </w:p>
     <w:p>
       <w:r>
-        <w:t>Im zweiten Raum sollen sich 2 Gegner befinden, gegen welche die Spieler später antreten werden. Nach dem Kampf öffne</w:t>
-      </w:r>
-      <w:bookmarkStart w:id="0" w:name="_GoBack"/>
-      <w:bookmarkEnd w:id="0"/>
-      <w:r>
-        <w:t>t sich die Tür / der Gang zu Raum 3</w:t>
+        <w:t>Im zweiten Raum sollen sich 2 Gegner befinden, gegen welche die Spieler später antreten werden. Nach dem Kampf öffnet sich die Tür / der Gang zu Raum 3</w:t>
       </w:r>
     </w:p>
     <w:p>
@@ -259,7 +254,7 @@
         </w:numPr>
       </w:pPr>
       <w:r>
-        <w:t>Modul 1</w:t>
+        <w:t>Angreifbar</w:t>
       </w:r>
     </w:p>
     <w:p>
@@ -271,20 +266,10 @@
         </w:numPr>
       </w:pPr>
       <w:r>
-        <w:t>Modul 2</w:t>
-      </w:r>
-    </w:p>
-    <w:p>
-      <w:pPr>
-        <w:pStyle w:val="ListParagraph"/>
-        <w:numPr>
-          <w:ilvl w:val="1"/>
-          <w:numId w:val="2"/>
-        </w:numPr>
-      </w:pPr>
-      <w:r>
-        <w:t>….</w:t>
-      </w:r>
+        <w:t>Attribute</w:t>
+      </w:r>
+      <w:bookmarkStart w:id="0" w:name="_GoBack"/>
+      <w:bookmarkEnd w:id="0"/>
     </w:p>
     <w:p>
       <w:pPr>
@@ -449,12 +434,6 @@
     </w:p>
     <w:p>
       <w:pPr>
-        <w:pStyle w:val="ListParagraph"/>
-      </w:pPr>
-    </w:p>
-    <w:p/>
-    <w:p>
-      <w:pPr>
         <w:rPr>
           <w:b/>
         </w:rPr>
@@ -634,7 +613,6 @@
         </w:numPr>
       </w:pPr>
       <w:r>
-        <w:lastRenderedPageBreak/>
         <w:t>Durchführen der Kampfrunden</w:t>
       </w:r>
     </w:p>

</xml_diff>